<commit_message>
adds example project files
</commit_message>
<xml_diff>
--- a/5392_Project.docx
+++ b/5392_Project.docx
@@ -1,6 +1,6 @@
 
 <file path=word/document.xml><?xml version="1.0" encoding="utf-8"?>
-<w:document xmlns:wpc="http://schemas.microsoft.com/office/word/2010/wordprocessingCanvas" xmlns:mc="http://schemas.openxmlformats.org/markup-compatibility/2006" xmlns:o="urn:schemas-microsoft-com:office:office" xmlns:r="http://schemas.openxmlformats.org/officeDocument/2006/relationships" xmlns:m="http://schemas.openxmlformats.org/officeDocument/2006/math" xmlns:v="urn:schemas-microsoft-com:vml" xmlns:wp14="http://schemas.microsoft.com/office/word/2010/wordprocessingDrawing" xmlns:wp="http://schemas.openxmlformats.org/drawingml/2006/wordprocessingDrawing" xmlns:w10="urn:schemas-microsoft-com:office:word" xmlns:w="http://schemas.openxmlformats.org/wordprocessingml/2006/main" xmlns:w14="http://schemas.microsoft.com/office/word/2010/wordml" xmlns:w15="http://schemas.microsoft.com/office/word/2012/wordml" xmlns:wpg="http://schemas.microsoft.com/office/word/2010/wordprocessingGroup" xmlns:wpi="http://schemas.microsoft.com/office/word/2010/wordprocessingInk" xmlns:wne="http://schemas.microsoft.com/office/word/2006/wordml" xmlns:wps="http://schemas.microsoft.com/office/word/2010/wordprocessingShape" mc:Ignorable="w14 w15 wp14">
+<w:document xmlns:wpc="http://schemas.microsoft.com/office/word/2010/wordprocessingCanvas" xmlns:cx="http://schemas.microsoft.com/office/drawing/2014/chartex" xmlns:cx1="http://schemas.microsoft.com/office/drawing/2015/9/8/chartex" xmlns:cx2="http://schemas.microsoft.com/office/drawing/2015/10/21/chartex" xmlns:cx3="http://schemas.microsoft.com/office/drawing/2016/5/9/chartex" xmlns:cx4="http://schemas.microsoft.com/office/drawing/2016/5/10/chartex" xmlns:cx5="http://schemas.microsoft.com/office/drawing/2016/5/11/chartex" xmlns:cx6="http://schemas.microsoft.com/office/drawing/2016/5/12/chartex" xmlns:cx7="http://schemas.microsoft.com/office/drawing/2016/5/13/chartex" xmlns:cx8="http://schemas.microsoft.com/office/drawing/2016/5/14/chartex" xmlns:mc="http://schemas.openxmlformats.org/markup-compatibility/2006" xmlns:aink="http://schemas.microsoft.com/office/drawing/2016/ink" xmlns:am3d="http://schemas.microsoft.com/office/drawing/2017/model3d" xmlns:o="urn:schemas-microsoft-com:office:office" xmlns:r="http://schemas.openxmlformats.org/officeDocument/2006/relationships" xmlns:m="http://schemas.openxmlformats.org/officeDocument/2006/math" xmlns:v="urn:schemas-microsoft-com:vml" xmlns:wp14="http://schemas.microsoft.com/office/word/2010/wordprocessingDrawing" xmlns:wp="http://schemas.openxmlformats.org/drawingml/2006/wordprocessingDrawing" xmlns:w10="urn:schemas-microsoft-com:office:word" xmlns:w="http://schemas.openxmlformats.org/wordprocessingml/2006/main" xmlns:w14="http://schemas.microsoft.com/office/word/2010/wordml" xmlns:w15="http://schemas.microsoft.com/office/word/2012/wordml" xmlns:w16cex="http://schemas.microsoft.com/office/word/2018/wordml/cex" xmlns:w16cid="http://schemas.microsoft.com/office/word/2016/wordml/cid" xmlns:w16="http://schemas.microsoft.com/office/word/2018/wordml" xmlns:w16se="http://schemas.microsoft.com/office/word/2015/wordml/symex" xmlns:wpg="http://schemas.microsoft.com/office/word/2010/wordprocessingGroup" xmlns:wpi="http://schemas.microsoft.com/office/word/2010/wordprocessingInk" xmlns:wne="http://schemas.microsoft.com/office/word/2006/wordml" xmlns:wps="http://schemas.microsoft.com/office/word/2010/wordprocessingShape" mc:Ignorable="w14 w15 w16se w16cid w16 w16cex wp14">
   <w:body>
     <w:p>
       <w:pPr>
@@ -13,8 +13,6 @@
           <w:szCs w:val="32"/>
         </w:rPr>
       </w:pPr>
-      <w:bookmarkStart w:id="0" w:name="_GoBack"/>
-      <w:bookmarkEnd w:id="0"/>
       <w:r>
         <w:rPr>
           <w:b/>
@@ -83,13 +81,8 @@
           <w:numId w:val="1"/>
         </w:numPr>
       </w:pPr>
-      <w:proofErr w:type="spellStart"/>
-      <w:r>
-        <w:t>testcases</w:t>
-      </w:r>
-      <w:proofErr w:type="spellEnd"/>
-      <w:r>
-        <w:t xml:space="preserve"> that would take a CTL formula string, parse it, report problems if any and would output a string with a canonical representation of that formula</w:t>
+      <w:r>
+        <w:t>testcases that would take a CTL formula string, parse it, report problems if any and would output a string with a canonical representation of that formula</w:t>
       </w:r>
     </w:p>
     <w:p>
@@ -212,19 +205,686 @@
         </w:rPr>
         <w:t xml:space="preserve">to a TRACS </w:t>
       </w:r>
+      <w:r>
+        <w:rPr>
+          <w:szCs w:val="28"/>
+        </w:rPr>
+        <w:t>D</w:t>
+      </w:r>
+      <w:r>
+        <w:rPr>
+          <w:szCs w:val="28"/>
+        </w:rPr>
+        <w:t>ropbox.</w:t>
+      </w:r>
+    </w:p>
+    <w:p/>
+    <w:p>
+      <w:r>
+        <w:t>Class hierarchy for Kripke structure</w:t>
+      </w:r>
+    </w:p>
+    <w:p>
+      <w:r>
+        <w:t>“ for CTL formula</w:t>
+      </w:r>
+    </w:p>
+    <w:p>
+      <w:r>
+        <w:t>Implement 3 algorithms from the book</w:t>
+      </w:r>
+    </w:p>
+    <w:p/>
+    <w:p>
+      <w:r>
+        <w:t>Build model checker from scratch for CTL model checker for Kripke structure</w:t>
+      </w:r>
+    </w:p>
+    <w:p>
+      <w:r>
+        <w:t>Scanner class in Java</w:t>
+      </w:r>
+    </w:p>
+    <w:p>
+      <w:r>
+        <w:t>Input: formula and Kripke structure</w:t>
+      </w:r>
+    </w:p>
+    <w:p>
+      <w:pPr>
+        <w:pStyle w:val="NormalWeb"/>
+        <w:jc w:val="center"/>
+        <w:rPr>
+          <w:rFonts w:ascii="Times" w:hAnsi="Times"/>
+          <w:color w:val="000000"/>
+          <w:sz w:val="27"/>
+          <w:szCs w:val="27"/>
+        </w:rPr>
+      </w:pPr>
+      <w:r>
+        <w:br w:type="column"/>
+      </w:r>
+      <w:r>
+        <w:rPr>
+          <w:rFonts w:ascii="Times" w:hAnsi="Times"/>
+          <w:b/>
+          <w:bCs/>
+          <w:color w:val="000000"/>
+          <w:sz w:val="27"/>
+          <w:szCs w:val="27"/>
+        </w:rPr>
+        <w:lastRenderedPageBreak/>
+        <w:t>CTL model checker project for 5392 (Formal Methods)</w:t>
+      </w:r>
+    </w:p>
+    <w:p>
+      <w:pPr>
+        <w:spacing w:before="100" w:beforeAutospacing="1" w:after="100" w:afterAutospacing="1" w:line="240" w:lineRule="auto"/>
+        <w:rPr>
+          <w:rFonts w:ascii="Times" w:eastAsia="Times New Roman" w:hAnsi="Times" w:cs="Times New Roman"/>
+          <w:color w:val="000000"/>
+          <w:sz w:val="27"/>
+          <w:szCs w:val="27"/>
+        </w:rPr>
+      </w:pPr>
+      <w:r>
+        <w:rPr>
+          <w:rFonts w:ascii="Times" w:eastAsia="Times New Roman" w:hAnsi="Times" w:cs="Times New Roman"/>
+          <w:color w:val="000000"/>
+          <w:sz w:val="27"/>
+          <w:szCs w:val="27"/>
+        </w:rPr>
+        <w:t>Develop a Java standalone application that implements a model checking analysis tool for verification of properties defined in the CTL temporal logic. An application should be able to take as input the name of a file that contains definition of the Kripke structure to be analyzed, a state ID for which the property should be checked and a CTL formula that defines the property. The output should notify the user if the property is held or fails in the given state.</w:t>
+      </w:r>
+      <w:r>
+        <w:rPr>
+          <w:rFonts w:ascii="Times" w:eastAsia="Times New Roman" w:hAnsi="Times" w:cs="Times New Roman"/>
+          <w:color w:val="000000"/>
+          <w:sz w:val="27"/>
+          <w:szCs w:val="27"/>
+        </w:rPr>
+        <w:br/>
+        <w:t>The name of the input file that contains a Kripke structure definition should be entered via a GUI or a command line. The CTL formula should be defined either in another file or a GUI text field that does proper CTL syntax checking. The application must perform syntax checking and provide meaningful error messages (line number and error description)  if a Kripke structure definition cannot be parsed. The result of the analysis can also be supplied either via a GUI or a standard output console.</w:t>
+      </w:r>
+      <w:r>
+        <w:rPr>
+          <w:rFonts w:ascii="Times" w:eastAsia="Times New Roman" w:hAnsi="Times" w:cs="Times New Roman"/>
+          <w:color w:val="000000"/>
+          <w:sz w:val="27"/>
+          <w:szCs w:val="27"/>
+        </w:rPr>
+        <w:br/>
+        <w:t>The language for a Kripke structure definition can be very simple, it can just use tables. For instance, a definition starts from an enumeration of states, next - enumeration of transitions with a source and destination state for each transition, next a list of states with enumeration of propositional atoms true in each state. Reasonable choice of delimiters can be used to separate table entries.</w:t>
+      </w:r>
+    </w:p>
+    <w:p>
+      <w:pPr>
+        <w:spacing w:before="100" w:beforeAutospacing="1" w:after="100" w:afterAutospacing="1" w:line="240" w:lineRule="auto"/>
+        <w:rPr>
+          <w:rFonts w:ascii="Times" w:eastAsia="Times New Roman" w:hAnsi="Times" w:cs="Times New Roman"/>
+          <w:color w:val="000000"/>
+          <w:sz w:val="27"/>
+          <w:szCs w:val="27"/>
+        </w:rPr>
+      </w:pPr>
+      <w:r>
+        <w:rPr>
+          <w:rFonts w:ascii="Times" w:eastAsia="Times New Roman" w:hAnsi="Times" w:cs="Times New Roman"/>
+          <w:color w:val="000000"/>
+          <w:sz w:val="27"/>
+          <w:szCs w:val="27"/>
+        </w:rPr>
+        <w:t>The following is an example content of a file that defines a Kripke structure.</w:t>
+      </w:r>
+    </w:p>
+    <w:p>
+      <w:pPr>
+        <w:spacing w:before="100" w:beforeAutospacing="1" w:after="100" w:afterAutospacing="1" w:line="240" w:lineRule="auto"/>
+        <w:rPr>
+          <w:rFonts w:ascii="Times" w:eastAsia="Times New Roman" w:hAnsi="Times" w:cs="Times New Roman"/>
+          <w:color w:val="000000"/>
+          <w:sz w:val="27"/>
+          <w:szCs w:val="27"/>
+        </w:rPr>
+      </w:pPr>
+      <w:r>
+        <w:rPr>
+          <w:rFonts w:ascii="Times" w:eastAsia="Times New Roman" w:hAnsi="Times" w:cs="Times New Roman"/>
+          <w:color w:val="000000"/>
+          <w:sz w:val="27"/>
+          <w:szCs w:val="27"/>
+        </w:rPr>
+        <w:t>s1, s2, s3, s4;</w:t>
+      </w:r>
+      <w:r>
+        <w:rPr>
+          <w:rFonts w:ascii="Times" w:eastAsia="Times New Roman" w:hAnsi="Times" w:cs="Times New Roman"/>
+          <w:color w:val="000000"/>
+          <w:sz w:val="27"/>
+          <w:szCs w:val="27"/>
+        </w:rPr>
+        <w:br/>
+        <w:t>t1 : s1 - s2,           (transition t1 is from state s1 to state s2)</w:t>
+      </w:r>
+      <w:r>
+        <w:rPr>
+          <w:rFonts w:ascii="Times" w:eastAsia="Times New Roman" w:hAnsi="Times" w:cs="Times New Roman"/>
+          <w:color w:val="000000"/>
+          <w:sz w:val="27"/>
+          <w:szCs w:val="27"/>
+        </w:rPr>
+        <w:br/>
+        <w:t>t2 : s1 - s3,</w:t>
+      </w:r>
+      <w:r>
+        <w:rPr>
+          <w:rFonts w:ascii="Times" w:eastAsia="Times New Roman" w:hAnsi="Times" w:cs="Times New Roman"/>
+          <w:color w:val="000000"/>
+          <w:sz w:val="27"/>
+          <w:szCs w:val="27"/>
+        </w:rPr>
+        <w:br/>
+        <w:t>t3 : s3 – s4,</w:t>
+      </w:r>
+      <w:r>
+        <w:rPr>
+          <w:rFonts w:ascii="Times" w:eastAsia="Times New Roman" w:hAnsi="Times" w:cs="Times New Roman"/>
+          <w:color w:val="000000"/>
+          <w:sz w:val="27"/>
+          <w:szCs w:val="27"/>
+        </w:rPr>
+        <w:br/>
+        <w:t>t4 : s4 – s2,</w:t>
+      </w:r>
+      <w:r>
+        <w:rPr>
+          <w:rFonts w:ascii="Times" w:eastAsia="Times New Roman" w:hAnsi="Times" w:cs="Times New Roman"/>
+          <w:color w:val="000000"/>
+          <w:sz w:val="27"/>
+          <w:szCs w:val="27"/>
+        </w:rPr>
+        <w:br/>
+        <w:t>t5 : s2 – s3;</w:t>
+      </w:r>
+      <w:r>
+        <w:rPr>
+          <w:rFonts w:ascii="Times" w:eastAsia="Times New Roman" w:hAnsi="Times" w:cs="Times New Roman"/>
+          <w:color w:val="000000"/>
+          <w:sz w:val="27"/>
+          <w:szCs w:val="27"/>
+        </w:rPr>
+        <w:br/>
+        <w:t>s1 : p q,                 (propositional atom names are separated by a space; a name consists of letters, it is case-sensitive)</w:t>
+      </w:r>
+      <w:r>
+        <w:rPr>
+          <w:rFonts w:ascii="Times" w:eastAsia="Times New Roman" w:hAnsi="Times" w:cs="Times New Roman"/>
+          <w:color w:val="000000"/>
+          <w:sz w:val="27"/>
+          <w:szCs w:val="27"/>
+        </w:rPr>
+        <w:br/>
+        <w:t>s2 : q t r,</w:t>
+      </w:r>
+      <w:r>
+        <w:rPr>
+          <w:rFonts w:ascii="Times" w:eastAsia="Times New Roman" w:hAnsi="Times" w:cs="Times New Roman"/>
+          <w:color w:val="000000"/>
+          <w:sz w:val="27"/>
+          <w:szCs w:val="27"/>
+        </w:rPr>
+        <w:br/>
+        <w:t>s3 : ,                       (i.e. set of propositional atoms for state s3 is empty)</w:t>
+      </w:r>
+      <w:r>
+        <w:rPr>
+          <w:rFonts w:ascii="Times" w:eastAsia="Times New Roman" w:hAnsi="Times" w:cs="Times New Roman"/>
+          <w:color w:val="000000"/>
+          <w:sz w:val="27"/>
+          <w:szCs w:val="27"/>
+        </w:rPr>
+        <w:br/>
+        <w:t>s4 : t;</w:t>
+      </w:r>
+    </w:p>
+    <w:p>
+      <w:pPr>
+        <w:spacing w:before="100" w:beforeAutospacing="1" w:after="100" w:afterAutospacing="1" w:line="240" w:lineRule="auto"/>
+        <w:rPr>
+          <w:rFonts w:ascii="Times" w:eastAsia="Times New Roman" w:hAnsi="Times" w:cs="Times New Roman"/>
+          <w:color w:val="000000"/>
+          <w:sz w:val="27"/>
+          <w:szCs w:val="27"/>
+        </w:rPr>
+      </w:pPr>
+      <w:r>
+        <w:rPr>
+          <w:rFonts w:ascii="Times" w:eastAsia="Times New Roman" w:hAnsi="Times" w:cs="Times New Roman"/>
+          <w:color w:val="000000"/>
+          <w:sz w:val="27"/>
+          <w:szCs w:val="27"/>
+        </w:rPr>
+        <w:t xml:space="preserve">The system's GUI should have a text field for entry of the CTL formula. It can also contain a </w:t>
+      </w:r>
       <w:proofErr w:type="spellStart"/>
       <w:r>
         <w:rPr>
-          <w:szCs w:val="28"/>
-        </w:rPr>
-        <w:t>dropbox</w:t>
+          <w:rFonts w:ascii="Times" w:eastAsia="Times New Roman" w:hAnsi="Times" w:cs="Times New Roman"/>
+          <w:color w:val="000000"/>
+          <w:sz w:val="27"/>
+          <w:szCs w:val="27"/>
+        </w:rPr>
+        <w:t>textfield</w:t>
       </w:r>
       <w:proofErr w:type="spellEnd"/>
       <w:r>
         <w:rPr>
-          <w:szCs w:val="28"/>
-        </w:rPr>
-        <w:t>.</w:t>
+          <w:rFonts w:ascii="Times" w:eastAsia="Times New Roman" w:hAnsi="Times" w:cs="Times New Roman"/>
+          <w:color w:val="000000"/>
+          <w:sz w:val="27"/>
+          <w:szCs w:val="27"/>
+        </w:rPr>
+        <w:t xml:space="preserve"> for entry of the state ID for which the property should be verified, otherwise the analysis output should enumerate states in which the given property holds.</w:t>
+      </w:r>
+    </w:p>
+    <w:p>
+      <w:pPr>
+        <w:spacing w:before="100" w:beforeAutospacing="1" w:after="100" w:afterAutospacing="1" w:line="240" w:lineRule="auto"/>
+        <w:rPr>
+          <w:rFonts w:ascii="Times" w:eastAsia="Times New Roman" w:hAnsi="Times" w:cs="Times New Roman"/>
+          <w:color w:val="000000"/>
+          <w:sz w:val="27"/>
+          <w:szCs w:val="27"/>
+        </w:rPr>
+      </w:pPr>
+      <w:r>
+        <w:rPr>
+          <w:rFonts w:ascii="Times" w:eastAsia="Times New Roman" w:hAnsi="Times" w:cs="Times New Roman"/>
+          <w:color w:val="000000"/>
+          <w:sz w:val="27"/>
+          <w:szCs w:val="27"/>
+        </w:rPr>
+        <w:br/>
+        <w:t>The definition language for a CTL formula should follow the CTL syntax. Example representations for the operators: not, and, or, -&gt;, EX, AX, EG, AG, E[ p U q ] etc.</w:t>
+      </w:r>
+    </w:p>
+    <w:p>
+      <w:pPr>
+        <w:spacing w:before="100" w:beforeAutospacing="1" w:after="100" w:afterAutospacing="1" w:line="240" w:lineRule="auto"/>
+        <w:rPr>
+          <w:rFonts w:ascii="Times" w:eastAsia="Times New Roman" w:hAnsi="Times" w:cs="Times New Roman"/>
+          <w:color w:val="000000"/>
+          <w:sz w:val="27"/>
+          <w:szCs w:val="27"/>
+        </w:rPr>
+      </w:pPr>
+      <w:r>
+        <w:rPr>
+          <w:rFonts w:ascii="Times" w:eastAsia="Times New Roman" w:hAnsi="Times" w:cs="Times New Roman"/>
+          <w:color w:val="000000"/>
+          <w:sz w:val="27"/>
+          <w:szCs w:val="27"/>
+        </w:rPr>
+        <w:lastRenderedPageBreak/>
+        <w:t>The application must check that the given state ID does exist in the input Kripke structure.</w:t>
+      </w:r>
+      <w:r>
+        <w:rPr>
+          <w:rFonts w:ascii="Times" w:eastAsia="Times New Roman" w:hAnsi="Times" w:cs="Times New Roman"/>
+          <w:color w:val="000000"/>
+          <w:sz w:val="27"/>
+          <w:szCs w:val="27"/>
+        </w:rPr>
+        <w:br/>
+        <w:t xml:space="preserve">Example result output (either in a corresponding GUI </w:t>
+      </w:r>
+      <w:proofErr w:type="spellStart"/>
+      <w:r>
+        <w:rPr>
+          <w:rFonts w:ascii="Times" w:eastAsia="Times New Roman" w:hAnsi="Times" w:cs="Times New Roman"/>
+          <w:color w:val="000000"/>
+          <w:sz w:val="27"/>
+          <w:szCs w:val="27"/>
+        </w:rPr>
+        <w:t>textfield</w:t>
+      </w:r>
+      <w:proofErr w:type="spellEnd"/>
+      <w:r>
+        <w:rPr>
+          <w:rFonts w:ascii="Times" w:eastAsia="Times New Roman" w:hAnsi="Times" w:cs="Times New Roman"/>
+          <w:color w:val="000000"/>
+          <w:sz w:val="27"/>
+          <w:szCs w:val="27"/>
+        </w:rPr>
+        <w:t xml:space="preserve"> or console): “Property  {the given CTL formula} does not hold in state s4” (assuming that property was to be checked for state s4).</w:t>
+      </w:r>
+    </w:p>
+    <w:p>
+      <w:pPr>
+        <w:spacing w:before="100" w:beforeAutospacing="1" w:after="100" w:afterAutospacing="1" w:line="240" w:lineRule="auto"/>
+        <w:rPr>
+          <w:rFonts w:ascii="Times" w:eastAsia="Times New Roman" w:hAnsi="Times" w:cs="Times New Roman"/>
+          <w:color w:val="000000"/>
+          <w:sz w:val="27"/>
+          <w:szCs w:val="27"/>
+        </w:rPr>
+      </w:pPr>
+      <w:r>
+        <w:rPr>
+          <w:rFonts w:ascii="Times" w:eastAsia="Times New Roman" w:hAnsi="Times" w:cs="Times New Roman"/>
+          <w:b/>
+          <w:bCs/>
+          <w:color w:val="000000"/>
+          <w:sz w:val="27"/>
+          <w:szCs w:val="27"/>
+        </w:rPr>
+        <w:t>Submission</w:t>
+      </w:r>
+    </w:p>
+    <w:p>
+      <w:pPr>
+        <w:spacing w:before="100" w:beforeAutospacing="1" w:after="100" w:afterAutospacing="1" w:line="240" w:lineRule="auto"/>
+        <w:rPr>
+          <w:rFonts w:ascii="Times" w:eastAsia="Times New Roman" w:hAnsi="Times" w:cs="Times New Roman"/>
+          <w:color w:val="000000"/>
+          <w:sz w:val="27"/>
+          <w:szCs w:val="27"/>
+        </w:rPr>
+      </w:pPr>
+      <w:r>
+        <w:rPr>
+          <w:rFonts w:ascii="Times" w:eastAsia="Times New Roman" w:hAnsi="Times" w:cs="Times New Roman"/>
+          <w:color w:val="000000"/>
+          <w:sz w:val="27"/>
+          <w:szCs w:val="27"/>
+        </w:rPr>
+        <w:t>Turn in the assignment electronically to the TRACS drop box.</w:t>
+      </w:r>
+      <w:r>
+        <w:rPr>
+          <w:rFonts w:ascii="Times" w:eastAsia="Times New Roman" w:hAnsi="Times" w:cs="Times New Roman"/>
+          <w:color w:val="000000"/>
+          <w:sz w:val="27"/>
+          <w:szCs w:val="27"/>
+        </w:rPr>
+        <w:br/>
+        <w:t xml:space="preserve">The files of the problem should be archived into one archive file named </w:t>
+      </w:r>
+      <w:proofErr w:type="spellStart"/>
+      <w:r>
+        <w:rPr>
+          <w:rFonts w:ascii="Times" w:eastAsia="Times New Roman" w:hAnsi="Times" w:cs="Times New Roman"/>
+          <w:color w:val="000000"/>
+          <w:sz w:val="27"/>
+          <w:szCs w:val="27"/>
+        </w:rPr>
+        <w:t>modelCheckCTL</w:t>
+      </w:r>
+      <w:proofErr w:type="spellEnd"/>
+      <w:r>
+        <w:rPr>
+          <w:rFonts w:ascii="Times" w:eastAsia="Times New Roman" w:hAnsi="Times" w:cs="Times New Roman"/>
+          <w:color w:val="000000"/>
+          <w:sz w:val="27"/>
+          <w:szCs w:val="27"/>
+        </w:rPr>
+        <w:t xml:space="preserve">&lt;your initials&gt;. The archive should preserve the directory structure starting from the root directory of the software system (directory named </w:t>
+      </w:r>
+      <w:proofErr w:type="spellStart"/>
+      <w:r>
+        <w:rPr>
+          <w:rFonts w:ascii="Times" w:eastAsia="Times New Roman" w:hAnsi="Times" w:cs="Times New Roman"/>
+          <w:color w:val="000000"/>
+          <w:sz w:val="27"/>
+          <w:szCs w:val="27"/>
+        </w:rPr>
+        <w:t>modelCheckCTL</w:t>
+      </w:r>
+      <w:proofErr w:type="spellEnd"/>
+      <w:r>
+        <w:rPr>
+          <w:rFonts w:ascii="Times" w:eastAsia="Times New Roman" w:hAnsi="Times" w:cs="Times New Roman"/>
+          <w:color w:val="000000"/>
+          <w:sz w:val="27"/>
+          <w:szCs w:val="27"/>
+        </w:rPr>
+        <w:t xml:space="preserve"> ).</w:t>
+      </w:r>
+      <w:r>
+        <w:rPr>
+          <w:rFonts w:ascii="Times" w:eastAsia="Times New Roman" w:hAnsi="Times" w:cs="Times New Roman"/>
+          <w:color w:val="000000"/>
+          <w:sz w:val="27"/>
+          <w:szCs w:val="27"/>
+        </w:rPr>
+        <w:br/>
+        <w:t xml:space="preserve">Classes should be in packages </w:t>
+      </w:r>
+      <w:proofErr w:type="spellStart"/>
+      <w:r>
+        <w:rPr>
+          <w:rFonts w:ascii="Times" w:eastAsia="Times New Roman" w:hAnsi="Times" w:cs="Times New Roman"/>
+          <w:color w:val="000000"/>
+          <w:sz w:val="27"/>
+          <w:szCs w:val="27"/>
+        </w:rPr>
+        <w:t>modelCheckCTL.model</w:t>
+      </w:r>
+      <w:proofErr w:type="spellEnd"/>
+      <w:r>
+        <w:rPr>
+          <w:rFonts w:ascii="Times" w:eastAsia="Times New Roman" w:hAnsi="Times" w:cs="Times New Roman"/>
+          <w:color w:val="000000"/>
+          <w:sz w:val="27"/>
+          <w:szCs w:val="27"/>
+        </w:rPr>
+        <w:t xml:space="preserve">, </w:t>
+      </w:r>
+      <w:proofErr w:type="spellStart"/>
+      <w:r>
+        <w:rPr>
+          <w:rFonts w:ascii="Times" w:eastAsia="Times New Roman" w:hAnsi="Times" w:cs="Times New Roman"/>
+          <w:color w:val="000000"/>
+          <w:sz w:val="27"/>
+          <w:szCs w:val="27"/>
+        </w:rPr>
+        <w:t>modelCheckCTL.view</w:t>
+      </w:r>
+      <w:proofErr w:type="spellEnd"/>
+      <w:r>
+        <w:rPr>
+          <w:rFonts w:ascii="Times" w:eastAsia="Times New Roman" w:hAnsi="Times" w:cs="Times New Roman"/>
+          <w:color w:val="000000"/>
+          <w:sz w:val="27"/>
+          <w:szCs w:val="27"/>
+        </w:rPr>
+        <w:t xml:space="preserve">, </w:t>
+      </w:r>
+      <w:proofErr w:type="spellStart"/>
+      <w:r>
+        <w:rPr>
+          <w:rFonts w:ascii="Times" w:eastAsia="Times New Roman" w:hAnsi="Times" w:cs="Times New Roman"/>
+          <w:color w:val="000000"/>
+          <w:sz w:val="27"/>
+          <w:szCs w:val="27"/>
+        </w:rPr>
+        <w:t>modelCheckCTL.controller</w:t>
+      </w:r>
+      <w:proofErr w:type="spellEnd"/>
+      <w:r>
+        <w:rPr>
+          <w:rFonts w:ascii="Times" w:eastAsia="Times New Roman" w:hAnsi="Times" w:cs="Times New Roman"/>
+          <w:color w:val="000000"/>
+          <w:sz w:val="27"/>
+          <w:szCs w:val="27"/>
+        </w:rPr>
+        <w:t xml:space="preserve"> (placed according to the Model View Controller architecture). If needed, there can be a package </w:t>
+      </w:r>
+      <w:proofErr w:type="spellStart"/>
+      <w:r>
+        <w:rPr>
+          <w:rFonts w:ascii="Times" w:eastAsia="Times New Roman" w:hAnsi="Times" w:cs="Times New Roman"/>
+          <w:color w:val="000000"/>
+          <w:sz w:val="27"/>
+          <w:szCs w:val="27"/>
+        </w:rPr>
+        <w:t>modelCheckCTL.util</w:t>
+      </w:r>
+      <w:proofErr w:type="spellEnd"/>
+      <w:r>
+        <w:rPr>
+          <w:rFonts w:ascii="Times" w:eastAsia="Times New Roman" w:hAnsi="Times" w:cs="Times New Roman"/>
+          <w:color w:val="000000"/>
+          <w:sz w:val="27"/>
+          <w:szCs w:val="27"/>
+        </w:rPr>
+        <w:t xml:space="preserve"> in addition to the ones already mentioned.</w:t>
+      </w:r>
+      <w:r>
+        <w:rPr>
+          <w:rFonts w:ascii="Times" w:eastAsia="Times New Roman" w:hAnsi="Times" w:cs="Times New Roman"/>
+          <w:color w:val="000000"/>
+          <w:sz w:val="27"/>
+          <w:szCs w:val="27"/>
+        </w:rPr>
+        <w:br/>
+        <w:t>The archive file should contain:</w:t>
+      </w:r>
+    </w:p>
+    <w:p>
+      <w:pPr>
+        <w:numPr>
+          <w:ilvl w:val="0"/>
+          <w:numId w:val="2"/>
+        </w:numPr>
+        <w:spacing w:before="100" w:beforeAutospacing="1" w:after="100" w:afterAutospacing="1" w:line="240" w:lineRule="auto"/>
+        <w:rPr>
+          <w:rFonts w:ascii="Times" w:eastAsia="Times New Roman" w:hAnsi="Times" w:cs="Times New Roman"/>
+          <w:color w:val="000000"/>
+          <w:sz w:val="27"/>
+          <w:szCs w:val="27"/>
+        </w:rPr>
+      </w:pPr>
+      <w:r>
+        <w:rPr>
+          <w:rFonts w:ascii="Times" w:eastAsia="Times New Roman" w:hAnsi="Times" w:cs="Times New Roman"/>
+          <w:color w:val="000000"/>
+          <w:sz w:val="27"/>
+          <w:szCs w:val="27"/>
+        </w:rPr>
+        <w:t>Description of acceptance testcases</w:t>
+      </w:r>
+    </w:p>
+    <w:p>
+      <w:pPr>
+        <w:numPr>
+          <w:ilvl w:val="0"/>
+          <w:numId w:val="2"/>
+        </w:numPr>
+        <w:spacing w:before="100" w:beforeAutospacing="1" w:after="100" w:afterAutospacing="1" w:line="240" w:lineRule="auto"/>
+        <w:rPr>
+          <w:rFonts w:ascii="Times" w:eastAsia="Times New Roman" w:hAnsi="Times" w:cs="Times New Roman"/>
+          <w:color w:val="000000"/>
+          <w:sz w:val="27"/>
+          <w:szCs w:val="27"/>
+        </w:rPr>
+      </w:pPr>
+      <w:r>
+        <w:rPr>
+          <w:rFonts w:ascii="Times" w:eastAsia="Times New Roman" w:hAnsi="Times" w:cs="Times New Roman"/>
+          <w:color w:val="000000"/>
+          <w:sz w:val="27"/>
+          <w:szCs w:val="27"/>
+        </w:rPr>
+        <w:t>Description of execution of acceptance testcases illustrated with screenshots of all the windows and pop-up windows of the system and console output along an acceptance testcase</w:t>
+      </w:r>
+    </w:p>
+    <w:p>
+      <w:pPr>
+        <w:numPr>
+          <w:ilvl w:val="0"/>
+          <w:numId w:val="2"/>
+        </w:numPr>
+        <w:spacing w:before="100" w:beforeAutospacing="1" w:after="100" w:afterAutospacing="1" w:line="240" w:lineRule="auto"/>
+        <w:rPr>
+          <w:rFonts w:ascii="Times" w:eastAsia="Times New Roman" w:hAnsi="Times" w:cs="Times New Roman"/>
+          <w:color w:val="000000"/>
+          <w:sz w:val="27"/>
+          <w:szCs w:val="27"/>
+        </w:rPr>
+      </w:pPr>
+      <w:r>
+        <w:rPr>
+          <w:rFonts w:ascii="Times" w:eastAsia="Times New Roman" w:hAnsi="Times" w:cs="Times New Roman"/>
+          <w:color w:val="000000"/>
+          <w:sz w:val="27"/>
+          <w:szCs w:val="27"/>
+        </w:rPr>
+        <w:t>UML class diagram for the software system</w:t>
+      </w:r>
+    </w:p>
+    <w:p>
+      <w:pPr>
+        <w:numPr>
+          <w:ilvl w:val="0"/>
+          <w:numId w:val="2"/>
+        </w:numPr>
+        <w:spacing w:before="100" w:beforeAutospacing="1" w:after="100" w:afterAutospacing="1" w:line="240" w:lineRule="auto"/>
+        <w:rPr>
+          <w:rFonts w:ascii="Times" w:eastAsia="Times New Roman" w:hAnsi="Times" w:cs="Times New Roman"/>
+          <w:color w:val="000000"/>
+          <w:sz w:val="27"/>
+          <w:szCs w:val="27"/>
+        </w:rPr>
+      </w:pPr>
+      <w:r>
+        <w:rPr>
+          <w:rFonts w:ascii="Times" w:eastAsia="Times New Roman" w:hAnsi="Times" w:cs="Times New Roman"/>
+          <w:color w:val="000000"/>
+          <w:sz w:val="27"/>
+          <w:szCs w:val="27"/>
+        </w:rPr>
+        <w:t xml:space="preserve">Source code (archive of directory structure starting from </w:t>
+      </w:r>
+      <w:proofErr w:type="spellStart"/>
+      <w:r>
+        <w:rPr>
+          <w:rFonts w:ascii="Times" w:eastAsia="Times New Roman" w:hAnsi="Times" w:cs="Times New Roman"/>
+          <w:color w:val="000000"/>
+          <w:sz w:val="27"/>
+          <w:szCs w:val="27"/>
+        </w:rPr>
+        <w:t>modelCheckCTL</w:t>
+      </w:r>
+      <w:proofErr w:type="spellEnd"/>
+      <w:r>
+        <w:rPr>
+          <w:rFonts w:ascii="Times" w:eastAsia="Times New Roman" w:hAnsi="Times" w:cs="Times New Roman"/>
+          <w:color w:val="000000"/>
+          <w:sz w:val="27"/>
+          <w:szCs w:val="27"/>
+        </w:rPr>
+        <w:t xml:space="preserve"> </w:t>
+      </w:r>
+      <w:proofErr w:type="spellStart"/>
+      <w:r>
+        <w:rPr>
+          <w:rFonts w:ascii="Times" w:eastAsia="Times New Roman" w:hAnsi="Times" w:cs="Times New Roman"/>
+          <w:color w:val="000000"/>
+          <w:sz w:val="27"/>
+          <w:szCs w:val="27"/>
+        </w:rPr>
+        <w:t>dir</w:t>
+      </w:r>
+      <w:proofErr w:type="spellEnd"/>
+      <w:r>
+        <w:rPr>
+          <w:rFonts w:ascii="Times" w:eastAsia="Times New Roman" w:hAnsi="Times" w:cs="Times New Roman"/>
+          <w:color w:val="000000"/>
+          <w:sz w:val="27"/>
+          <w:szCs w:val="27"/>
+        </w:rPr>
+        <w:t>)</w:t>
       </w:r>
     </w:p>
     <w:p/>
@@ -239,8 +899,121 @@
 </file>
 
 <file path=word/numbering.xml><?xml version="1.0" encoding="utf-8"?>
-<w:numbering xmlns:wpc="http://schemas.microsoft.com/office/word/2010/wordprocessingCanvas" xmlns:mc="http://schemas.openxmlformats.org/markup-compatibility/2006" xmlns:o="urn:schemas-microsoft-com:office:office" xmlns:r="http://schemas.openxmlformats.org/officeDocument/2006/relationships" xmlns:m="http://schemas.openxmlformats.org/officeDocument/2006/math" xmlns:v="urn:schemas-microsoft-com:vml" xmlns:wp14="http://schemas.microsoft.com/office/word/2010/wordprocessingDrawing" xmlns:wp="http://schemas.openxmlformats.org/drawingml/2006/wordprocessingDrawing" xmlns:w10="urn:schemas-microsoft-com:office:word" xmlns:w="http://schemas.openxmlformats.org/wordprocessingml/2006/main" xmlns:w14="http://schemas.microsoft.com/office/word/2010/wordml" xmlns:w15="http://schemas.microsoft.com/office/word/2012/wordml" xmlns:wpg="http://schemas.microsoft.com/office/word/2010/wordprocessingGroup" xmlns:wpi="http://schemas.microsoft.com/office/word/2010/wordprocessingInk" xmlns:wne="http://schemas.microsoft.com/office/word/2006/wordml" xmlns:wps="http://schemas.microsoft.com/office/word/2010/wordprocessingShape" mc:Ignorable="w14 w15 wp14">
+<w:numbering xmlns:wpc="http://schemas.microsoft.com/office/word/2010/wordprocessingCanvas" xmlns:cx="http://schemas.microsoft.com/office/drawing/2014/chartex" xmlns:cx1="http://schemas.microsoft.com/office/drawing/2015/9/8/chartex" xmlns:cx2="http://schemas.microsoft.com/office/drawing/2015/10/21/chartex" xmlns:cx3="http://schemas.microsoft.com/office/drawing/2016/5/9/chartex" xmlns:cx4="http://schemas.microsoft.com/office/drawing/2016/5/10/chartex" xmlns:cx5="http://schemas.microsoft.com/office/drawing/2016/5/11/chartex" xmlns:cx6="http://schemas.microsoft.com/office/drawing/2016/5/12/chartex" xmlns:cx7="http://schemas.microsoft.com/office/drawing/2016/5/13/chartex" xmlns:cx8="http://schemas.microsoft.com/office/drawing/2016/5/14/chartex" xmlns:mc="http://schemas.openxmlformats.org/markup-compatibility/2006" xmlns:aink="http://schemas.microsoft.com/office/drawing/2016/ink" xmlns:am3d="http://schemas.microsoft.com/office/drawing/2017/model3d" xmlns:o="urn:schemas-microsoft-com:office:office" xmlns:r="http://schemas.openxmlformats.org/officeDocument/2006/relationships" xmlns:m="http://schemas.openxmlformats.org/officeDocument/2006/math" xmlns:v="urn:schemas-microsoft-com:vml" xmlns:wp14="http://schemas.microsoft.com/office/word/2010/wordprocessingDrawing" xmlns:wp="http://schemas.openxmlformats.org/drawingml/2006/wordprocessingDrawing" xmlns:w10="urn:schemas-microsoft-com:office:word" xmlns:w="http://schemas.openxmlformats.org/wordprocessingml/2006/main" xmlns:w14="http://schemas.microsoft.com/office/word/2010/wordml" xmlns:w15="http://schemas.microsoft.com/office/word/2012/wordml" xmlns:w16cex="http://schemas.microsoft.com/office/word/2018/wordml/cex" xmlns:w16cid="http://schemas.microsoft.com/office/word/2016/wordml/cid" xmlns:w16="http://schemas.microsoft.com/office/word/2018/wordml" xmlns:w16se="http://schemas.microsoft.com/office/word/2015/wordml/symex" xmlns:wpg="http://schemas.microsoft.com/office/word/2010/wordprocessingGroup" xmlns:wpi="http://schemas.microsoft.com/office/word/2010/wordprocessingInk" xmlns:wne="http://schemas.microsoft.com/office/word/2006/wordml" xmlns:wps="http://schemas.microsoft.com/office/word/2010/wordprocessingShape" mc:Ignorable="w14 w15 w16se w16cid w16 w16cex wp14">
   <w:abstractNum w:abstractNumId="0" w15:restartNumberingAfterBreak="0">
+    <w:nsid w:val="0223276C"/>
+    <w:multiLevelType w:val="multilevel"/>
+    <w:tmpl w:val="37C4C388"/>
+    <w:lvl w:ilvl="0">
+      <w:start w:val="1"/>
+      <w:numFmt w:val="decimal"/>
+      <w:lvlText w:val="%1."/>
+      <w:lvlJc w:val="left"/>
+      <w:pPr>
+        <w:tabs>
+          <w:tab w:val="num" w:pos="720"/>
+        </w:tabs>
+        <w:ind w:left="720" w:hanging="360"/>
+      </w:pPr>
+    </w:lvl>
+    <w:lvl w:ilvl="1" w:tentative="1">
+      <w:start w:val="1"/>
+      <w:numFmt w:val="decimal"/>
+      <w:lvlText w:val="%2."/>
+      <w:lvlJc w:val="left"/>
+      <w:pPr>
+        <w:tabs>
+          <w:tab w:val="num" w:pos="1440"/>
+        </w:tabs>
+        <w:ind w:left="1440" w:hanging="360"/>
+      </w:pPr>
+    </w:lvl>
+    <w:lvl w:ilvl="2" w:tentative="1">
+      <w:start w:val="1"/>
+      <w:numFmt w:val="decimal"/>
+      <w:lvlText w:val="%3."/>
+      <w:lvlJc w:val="left"/>
+      <w:pPr>
+        <w:tabs>
+          <w:tab w:val="num" w:pos="2160"/>
+        </w:tabs>
+        <w:ind w:left="2160" w:hanging="360"/>
+      </w:pPr>
+    </w:lvl>
+    <w:lvl w:ilvl="3" w:tentative="1">
+      <w:start w:val="1"/>
+      <w:numFmt w:val="decimal"/>
+      <w:lvlText w:val="%4."/>
+      <w:lvlJc w:val="left"/>
+      <w:pPr>
+        <w:tabs>
+          <w:tab w:val="num" w:pos="2880"/>
+        </w:tabs>
+        <w:ind w:left="2880" w:hanging="360"/>
+      </w:pPr>
+    </w:lvl>
+    <w:lvl w:ilvl="4" w:tentative="1">
+      <w:start w:val="1"/>
+      <w:numFmt w:val="decimal"/>
+      <w:lvlText w:val="%5."/>
+      <w:lvlJc w:val="left"/>
+      <w:pPr>
+        <w:tabs>
+          <w:tab w:val="num" w:pos="3600"/>
+        </w:tabs>
+        <w:ind w:left="3600" w:hanging="360"/>
+      </w:pPr>
+    </w:lvl>
+    <w:lvl w:ilvl="5" w:tentative="1">
+      <w:start w:val="1"/>
+      <w:numFmt w:val="decimal"/>
+      <w:lvlText w:val="%6."/>
+      <w:lvlJc w:val="left"/>
+      <w:pPr>
+        <w:tabs>
+          <w:tab w:val="num" w:pos="4320"/>
+        </w:tabs>
+        <w:ind w:left="4320" w:hanging="360"/>
+      </w:pPr>
+    </w:lvl>
+    <w:lvl w:ilvl="6" w:tentative="1">
+      <w:start w:val="1"/>
+      <w:numFmt w:val="decimal"/>
+      <w:lvlText w:val="%7."/>
+      <w:lvlJc w:val="left"/>
+      <w:pPr>
+        <w:tabs>
+          <w:tab w:val="num" w:pos="5040"/>
+        </w:tabs>
+        <w:ind w:left="5040" w:hanging="360"/>
+      </w:pPr>
+    </w:lvl>
+    <w:lvl w:ilvl="7" w:tentative="1">
+      <w:start w:val="1"/>
+      <w:numFmt w:val="decimal"/>
+      <w:lvlText w:val="%8."/>
+      <w:lvlJc w:val="left"/>
+      <w:pPr>
+        <w:tabs>
+          <w:tab w:val="num" w:pos="5760"/>
+        </w:tabs>
+        <w:ind w:left="5760" w:hanging="360"/>
+      </w:pPr>
+    </w:lvl>
+    <w:lvl w:ilvl="8" w:tentative="1">
+      <w:start w:val="1"/>
+      <w:numFmt w:val="decimal"/>
+      <w:lvlText w:val="%9."/>
+      <w:lvlJc w:val="left"/>
+      <w:pPr>
+        <w:tabs>
+          <w:tab w:val="num" w:pos="6480"/>
+        </w:tabs>
+        <w:ind w:left="6480" w:hanging="360"/>
+      </w:pPr>
+    </w:lvl>
+  </w:abstractNum>
+  <w:abstractNum w:abstractNumId="1" w15:restartNumberingAfterBreak="0">
     <w:nsid w:val="35C87CC2"/>
     <w:multiLevelType w:val="hybridMultilevel"/>
     <w:tmpl w:val="FCE8E73A"/>
@@ -330,13 +1103,16 @@
     </w:lvl>
   </w:abstractNum>
   <w:num w:numId="1">
+    <w:abstractNumId w:val="1"/>
+  </w:num>
+  <w:num w:numId="2">
     <w:abstractNumId w:val="0"/>
   </w:num>
 </w:numbering>
 </file>
 
 <file path=word/styles.xml><?xml version="1.0" encoding="utf-8"?>
-<w:styles xmlns:mc="http://schemas.openxmlformats.org/markup-compatibility/2006" xmlns:r="http://schemas.openxmlformats.org/officeDocument/2006/relationships" xmlns:w="http://schemas.openxmlformats.org/wordprocessingml/2006/main" xmlns:w14="http://schemas.microsoft.com/office/word/2010/wordml" xmlns:w15="http://schemas.microsoft.com/office/word/2012/wordml" mc:Ignorable="w14 w15">
+<w:styles xmlns:mc="http://schemas.openxmlformats.org/markup-compatibility/2006" xmlns:r="http://schemas.openxmlformats.org/officeDocument/2006/relationships" xmlns:w="http://schemas.openxmlformats.org/wordprocessingml/2006/main" xmlns:w14="http://schemas.microsoft.com/office/word/2010/wordml" xmlns:w15="http://schemas.microsoft.com/office/word/2012/wordml" xmlns:w16cex="http://schemas.microsoft.com/office/word/2018/wordml/cex" xmlns:w16cid="http://schemas.microsoft.com/office/word/2016/wordml/cid" xmlns:w16="http://schemas.microsoft.com/office/word/2018/wordml" xmlns:w16se="http://schemas.microsoft.com/office/word/2015/wordml/symex" mc:Ignorable="w14 w15 w16se w16cid w16 w16cex">
   <w:docDefaults>
     <w:rPrDefault>
       <w:rPr>
@@ -352,7 +1128,7 @@
       </w:pPr>
     </w:pPrDefault>
   </w:docDefaults>
-  <w:latentStyles w:defLockedState="0" w:defUIPriority="99" w:defSemiHidden="0" w:defUnhideWhenUsed="0" w:defQFormat="0" w:count="371">
+  <w:latentStyles w:defLockedState="0" w:defUIPriority="99" w:defSemiHidden="0" w:defUnhideWhenUsed="0" w:defQFormat="0" w:count="376">
     <w:lsdException w:name="Normal" w:uiPriority="0" w:qFormat="1"/>
     <w:lsdException w:name="heading 1" w:uiPriority="9" w:qFormat="1"/>
     <w:lsdException w:name="heading 2" w:semiHidden="1" w:uiPriority="9" w:unhideWhenUsed="1" w:qFormat="1"/>
@@ -458,7 +1234,6 @@
     <w:lsdException w:name="HTML Sample" w:semiHidden="1" w:unhideWhenUsed="1"/>
     <w:lsdException w:name="HTML Typewriter" w:semiHidden="1" w:unhideWhenUsed="1"/>
     <w:lsdException w:name="HTML Variable" w:semiHidden="1" w:unhideWhenUsed="1"/>
-    <w:lsdException w:name="Normal Table" w:semiHidden="1" w:unhideWhenUsed="1"/>
     <w:lsdException w:name="annotation subject" w:semiHidden="1" w:unhideWhenUsed="1"/>
     <w:lsdException w:name="No List" w:semiHidden="1" w:unhideWhenUsed="1"/>
     <w:lsdException w:name="Outline List 1" w:semiHidden="1" w:unhideWhenUsed="1"/>
@@ -501,11 +1276,8 @@
     <w:lsdException w:name="Table Contemporary" w:semiHidden="1" w:unhideWhenUsed="1"/>
     <w:lsdException w:name="Table Elegant" w:semiHidden="1" w:unhideWhenUsed="1"/>
     <w:lsdException w:name="Table Professional" w:semiHidden="1" w:unhideWhenUsed="1"/>
-    <w:lsdException w:name="Table Subtle 1" w:semiHidden="1" w:unhideWhenUsed="1"/>
     <w:lsdException w:name="Table Subtle 2" w:semiHidden="1" w:unhideWhenUsed="1"/>
     <w:lsdException w:name="Table Web 1" w:semiHidden="1" w:unhideWhenUsed="1"/>
-    <w:lsdException w:name="Table Web 2" w:semiHidden="1" w:unhideWhenUsed="1"/>
-    <w:lsdException w:name="Table Web 3" w:semiHidden="1" w:unhideWhenUsed="1"/>
     <w:lsdException w:name="Balloon Text" w:semiHidden="1" w:unhideWhenUsed="1"/>
     <w:lsdException w:name="Table Grid" w:uiPriority="39"/>
     <w:lsdException w:name="Table Theme" w:semiHidden="1" w:unhideWhenUsed="1"/>
@@ -724,6 +1496,11 @@
     <w:lsdException w:name="List Table 5 Dark Accent 6" w:uiPriority="50"/>
     <w:lsdException w:name="List Table 6 Colorful Accent 6" w:uiPriority="51"/>
     <w:lsdException w:name="List Table 7 Colorful Accent 6" w:uiPriority="52"/>
+    <w:lsdException w:name="Mention" w:semiHidden="1" w:unhideWhenUsed="1"/>
+    <w:lsdException w:name="Smart Hyperlink" w:semiHidden="1" w:unhideWhenUsed="1"/>
+    <w:lsdException w:name="Hashtag" w:semiHidden="1" w:unhideWhenUsed="1"/>
+    <w:lsdException w:name="Unresolved Mention" w:semiHidden="1" w:unhideWhenUsed="1"/>
+    <w:lsdException w:name="Smart Link" w:semiHidden="1" w:unhideWhenUsed="1"/>
   </w:latentStyles>
   <w:style w:type="paragraph" w:default="1" w:styleId="Normal">
     <w:name w:val="Normal"/>
@@ -781,6 +1558,33 @@
       <w:rFonts w:ascii="Times New Roman" w:eastAsia="Times New Roman" w:hAnsi="Times New Roman" w:cs="Times New Roman"/>
       <w:sz w:val="28"/>
       <w:szCs w:val="20"/>
+    </w:rPr>
+  </w:style>
+  <w:style w:type="paragraph" w:styleId="NormalWeb">
+    <w:name w:val="Normal (Web)"/>
+    <w:basedOn w:val="Normal"/>
+    <w:uiPriority w:val="99"/>
+    <w:semiHidden/>
+    <w:unhideWhenUsed/>
+    <w:rsid w:val="00F46D90"/>
+    <w:pPr>
+      <w:spacing w:before="100" w:beforeAutospacing="1" w:after="100" w:afterAutospacing="1" w:line="240" w:lineRule="auto"/>
+    </w:pPr>
+    <w:rPr>
+      <w:rFonts w:ascii="Times New Roman" w:eastAsia="Times New Roman" w:hAnsi="Times New Roman" w:cs="Times New Roman"/>
+      <w:sz w:val="24"/>
+      <w:szCs w:val="24"/>
+    </w:rPr>
+  </w:style>
+  <w:style w:type="character" w:styleId="Strong">
+    <w:name w:val="Strong"/>
+    <w:basedOn w:val="DefaultParagraphFont"/>
+    <w:uiPriority w:val="22"/>
+    <w:qFormat/>
+    <w:rsid w:val="00F46D90"/>
+    <w:rPr>
+      <w:b/>
+      <w:bCs/>
     </w:rPr>
   </w:style>
 </w:styles>

</xml_diff>